<commit_message>
ata do dia 25/09
</commit_message>
<xml_diff>
--- a/reunioes/ata.docx
+++ b/reunioes/ata.docx
@@ -827,15 +827,7 @@
           <w:b w:val="false"/>
           <w:bCs w:val="false"/>
         </w:rPr>
-        <w:t xml:space="preserve">22/09- </w:t>
-      </w:r>
-      <w:r>
-        <w:rPr>
-          <w:rFonts w:eastAsia="Arial" w:cs="Arial" w:ascii="Arial" w:hAnsi="Arial"/>
-          <w:b w:val="false"/>
-          <w:bCs w:val="false"/>
-        </w:rPr>
-        <w:t>Definição de quem ficou responsável pela atualização das atas de reunião, trello e quadro.</w:t>
+        <w:t>22/09- Definição de quem ficou responsável pela atualização das atas de reunião, trello e quadro.</w:t>
       </w:r>
     </w:p>
     <w:p>
@@ -846,7 +838,12 @@
         <w:rPr/>
       </w:pPr>
       <w:r>
-        <w:rPr/>
+        <w:rPr>
+          <w:rFonts w:eastAsia="Arial" w:cs="Arial" w:ascii="Arial" w:hAnsi="Arial"/>
+          <w:b w:val="false"/>
+          <w:bCs w:val="false"/>
+        </w:rPr>
+        <w:t xml:space="preserve">25/09 – Definição das atividades da semana do dia 27/09 á 02/10. </w:t>
       </w:r>
     </w:p>
     <w:p>

</xml_diff>